<commit_message>
Added a report on the third laboratory database
</commit_message>
<xml_diff>
--- a/bd/bd_lab_1.docx
+++ b/bd/bd_lab_1.docx
@@ -745,13 +745,6 @@
           <w:szCs w:val="28"/>
         </w:rPr>
         <w:br/>
-      </w:r>
-      <w:r>
-        <w:rPr>
-          <w:rFonts w:ascii="Times New Roman" w:eastAsia="Times New Roman" w:hAnsi="Times New Roman" w:cs="Times New Roman"/>
-          <w:sz w:val="28"/>
-          <w:szCs w:val="28"/>
-        </w:rPr>
         <w:t>Упражнение 1 - извлечение данных из таблиц БД</w:t>
       </w:r>
     </w:p>
@@ -776,15 +769,7 @@
           <w:sz w:val="28"/>
           <w:szCs w:val="28"/>
         </w:rPr>
-        <w:t>Упражнение 2 - управление</w:t>
-      </w:r>
-      <w:r>
-        <w:rPr>
-          <w:rFonts w:ascii="Times New Roman" w:eastAsia="Times New Roman" w:hAnsi="Times New Roman" w:cs="Times New Roman"/>
-          <w:sz w:val="28"/>
-          <w:szCs w:val="28"/>
-        </w:rPr>
-        <w:t xml:space="preserve"> результирующими наборами</w:t>
+        <w:t>Упражнение 2 - управление результирующими наборами</w:t>
       </w:r>
     </w:p>
     <w:p>
@@ -1068,7 +1053,7 @@
           <w:bCs/>
           <w:sz w:val="28"/>
           <w:szCs w:val="28"/>
-          <w:lang w:val="ru-RU"/>
+          <w:lang w:val="en-US"/>
         </w:rPr>
       </w:pPr>
       <w:r>
@@ -1089,7 +1074,7 @@
           <w:bCs/>
           <w:sz w:val="28"/>
           <w:szCs w:val="28"/>
-          <w:lang w:val="ru-RU"/>
+          <w:lang w:val="en-US"/>
         </w:rPr>
         <w:t xml:space="preserve"> 1.2</w:t>
       </w:r>
@@ -1229,41 +1214,30 @@
           <w:highlight w:val="white"/>
           <w:lang w:val="en-US"/>
         </w:rPr>
+        <w:t xml:space="preserve"> title</w:t>
+      </w:r>
+      <w:r>
+        <w:rPr>
+          <w:rFonts w:ascii="Times New Roman" w:hAnsi="Times New Roman" w:cs="Times New Roman"/>
+          <w:color w:val="808080"/>
+          <w:sz w:val="28"/>
+          <w:szCs w:val="28"/>
+          <w:highlight w:val="white"/>
+          <w:lang w:val="en-US"/>
+        </w:rPr>
+        <w:t>,</w:t>
+      </w:r>
+      <w:r>
+        <w:rPr>
+          <w:rFonts w:ascii="Times New Roman" w:hAnsi="Times New Roman" w:cs="Times New Roman"/>
+          <w:color w:val="000000"/>
+          <w:sz w:val="28"/>
+          <w:szCs w:val="28"/>
+          <w:highlight w:val="white"/>
+          <w:lang w:val="en-US"/>
+        </w:rPr>
         <w:t xml:space="preserve"> </w:t>
       </w:r>
-      <w:r>
-        <w:rPr>
-          <w:rFonts w:ascii="Times New Roman" w:hAnsi="Times New Roman" w:cs="Times New Roman"/>
-          <w:color w:val="000000"/>
-          <w:sz w:val="28"/>
-          <w:szCs w:val="28"/>
-          <w:highlight w:val="white"/>
-          <w:lang w:val="en-US"/>
-        </w:rPr>
-        <w:t>title</w:t>
-      </w:r>
-      <w:r>
-        <w:rPr>
-          <w:rFonts w:ascii="Times New Roman" w:hAnsi="Times New Roman" w:cs="Times New Roman"/>
-          <w:color w:val="808080"/>
-          <w:sz w:val="28"/>
-          <w:szCs w:val="28"/>
-          <w:highlight w:val="white"/>
-          <w:lang w:val="en-US"/>
-        </w:rPr>
-        <w:t>,</w:t>
-      </w:r>
-      <w:r>
-        <w:rPr>
-          <w:rFonts w:ascii="Times New Roman" w:hAnsi="Times New Roman" w:cs="Times New Roman"/>
-          <w:color w:val="000000"/>
-          <w:sz w:val="28"/>
-          <w:szCs w:val="28"/>
-          <w:highlight w:val="white"/>
-          <w:lang w:val="en-US"/>
-        </w:rPr>
-        <w:t xml:space="preserve"> </w:t>
-      </w:r>
       <w:proofErr w:type="spellStart"/>
       <w:r>
         <w:rPr>
@@ -1274,18 +1248,7 @@
           <w:highlight w:val="white"/>
           <w:lang w:val="en-US"/>
         </w:rPr>
-        <w:t>title</w:t>
-      </w:r>
-      <w:r>
-        <w:rPr>
-          <w:rFonts w:ascii="Times New Roman" w:hAnsi="Times New Roman" w:cs="Times New Roman"/>
-          <w:color w:val="000000"/>
-          <w:sz w:val="28"/>
-          <w:szCs w:val="28"/>
-          <w:highlight w:val="white"/>
-          <w:lang w:val="en-US"/>
-        </w:rPr>
-        <w:t>_no</w:t>
+        <w:t>title_no</w:t>
       </w:r>
       <w:proofErr w:type="spellEnd"/>
     </w:p>
@@ -2438,7 +2401,6 @@
         <w:t xml:space="preserve"> </w:t>
       </w:r>
       <w:proofErr w:type="spellStart"/>
-      <w:proofErr w:type="gramStart"/>
       <w:r>
         <w:rPr>
           <w:rFonts w:ascii="Times New Roman" w:hAnsi="Times New Roman" w:cs="Times New Roman"/>
@@ -2470,19 +2432,7 @@
           <w:highlight w:val="white"/>
           <w:lang w:val="en-US"/>
         </w:rPr>
-        <w:t>title</w:t>
-      </w:r>
-      <w:proofErr w:type="gramEnd"/>
-      <w:r>
-        <w:rPr>
-          <w:rFonts w:ascii="Times New Roman" w:hAnsi="Times New Roman" w:cs="Times New Roman"/>
-          <w:color w:val="000000"/>
-          <w:sz w:val="28"/>
-          <w:szCs w:val="28"/>
-          <w:highlight w:val="white"/>
-          <w:lang w:val="en-US"/>
-        </w:rPr>
-        <w:t>_no</w:t>
+        <w:t>title_no</w:t>
       </w:r>
       <w:proofErr w:type="spellEnd"/>
     </w:p>
@@ -4222,7 +4172,6 @@
         </w:rPr>
         <w:t xml:space="preserve"> author </w:t>
       </w:r>
-      <w:proofErr w:type="gramStart"/>
       <w:r>
         <w:rPr>
           <w:rFonts w:ascii="Times New Roman" w:hAnsi="Times New Roman" w:cs="Times New Roman"/>
@@ -4234,7 +4183,6 @@
         </w:rPr>
         <w:t>in(</w:t>
       </w:r>
-      <w:proofErr w:type="gramEnd"/>
       <w:r>
         <w:rPr>
           <w:rFonts w:ascii="Times New Roman" w:hAnsi="Times New Roman" w:cs="Times New Roman"/>
@@ -5023,19 +4971,7 @@
           <w:szCs w:val="28"/>
           <w:lang w:val="en-US"/>
         </w:rPr>
-        <w:t>1.</w:t>
-      </w:r>
-      <w:r>
-        <w:rPr>
-          <w:rFonts w:ascii="Times New Roman" w:hAnsi="Times New Roman" w:cs="Times New Roman"/>
-          <w:b/>
-          <w:bCs/>
-          <w:color w:val="000000"/>
-          <w:sz w:val="28"/>
-          <w:szCs w:val="28"/>
-          <w:lang w:val="en-US"/>
-        </w:rPr>
-        <w:t>6</w:t>
+        <w:t>1.6</w:t>
       </w:r>
     </w:p>
     <w:p>
@@ -5435,18 +5371,7 @@
                 <w:highlight w:val="white"/>
                 <w:lang w:val="ru-RU"/>
               </w:rPr>
-              <w:t>T</w:t>
-            </w:r>
-            <w:r>
-              <w:rPr>
-                <w:rFonts w:ascii="Times New Roman" w:hAnsi="Times New Roman" w:cs="Times New Roman"/>
-                <w:color w:val="000000"/>
-                <w:sz w:val="28"/>
-                <w:szCs w:val="28"/>
-                <w:highlight w:val="white"/>
-                <w:lang w:val="ru-RU"/>
-              </w:rPr>
-              <w:t>itle</w:t>
+              <w:t>Title</w:t>
             </w:r>
             <w:proofErr w:type="spellEnd"/>
             <w:r>
@@ -8253,17 +8178,7 @@
           <w:szCs w:val="28"/>
           <w:lang w:val="en-US"/>
         </w:rPr>
-        <w:t>1.</w:t>
-      </w:r>
-      <w:r>
-        <w:rPr>
-          <w:rFonts w:ascii="Times New Roman" w:hAnsi="Times New Roman" w:cs="Times New Roman"/>
-          <w:color w:val="000000"/>
-          <w:sz w:val="28"/>
-          <w:szCs w:val="28"/>
-          <w:lang w:val="en-US"/>
-        </w:rPr>
-        <w:t>2</w:t>
+        <w:t>1.2</w:t>
       </w:r>
     </w:p>
     <w:p>
@@ -12331,17 +12246,7 @@
           <w:szCs w:val="28"/>
           <w:lang w:val="en-US"/>
         </w:rPr>
-        <w:t>3</w:t>
-      </w:r>
-      <w:r>
-        <w:rPr>
-          <w:rFonts w:ascii="Times New Roman" w:hAnsi="Times New Roman" w:cs="Times New Roman"/>
-          <w:color w:val="000000"/>
-          <w:sz w:val="28"/>
-          <w:szCs w:val="28"/>
-          <w:lang w:val="en-US"/>
-        </w:rPr>
-        <w:t>.1</w:t>
+        <w:t>3.1</w:t>
       </w:r>
       <w:r>
         <w:rPr>
@@ -12780,18 +12685,7 @@
           <w:highlight w:val="white"/>
           <w:lang w:val="en-US"/>
         </w:rPr>
-        <w:t xml:space="preserve"> where</w:t>
-      </w:r>
-      <w:r>
-        <w:rPr>
-          <w:rFonts w:ascii="Times New Roman" w:hAnsi="Times New Roman" w:cs="Times New Roman"/>
-          <w:color w:val="000000"/>
-          <w:sz w:val="28"/>
-          <w:szCs w:val="28"/>
-          <w:highlight w:val="white"/>
-          <w:lang w:val="en-US"/>
-        </w:rPr>
-        <w:t xml:space="preserve"> </w:t>
+        <w:t xml:space="preserve"> where </w:t>
       </w:r>
       <w:proofErr w:type="spellStart"/>
       <w:r>
@@ -12872,7 +12766,7 @@
           <w:color w:val="000000"/>
           <w:sz w:val="28"/>
           <w:szCs w:val="28"/>
-          <w:lang w:val="ru-RU"/>
+          <w:lang w:val="en-US"/>
         </w:rPr>
       </w:pPr>
       <w:r>
@@ -12885,7 +12779,19 @@
           <w:szCs w:val="28"/>
           <w:lang w:val="ru-RU"/>
         </w:rPr>
-        <w:t>Результат:</w:t>
+        <w:t>Результат</w:t>
+      </w:r>
+      <w:r>
+        <w:rPr>
+          <w:rFonts w:ascii="Times New Roman" w:hAnsi="Times New Roman" w:cs="Times New Roman"/>
+          <w:b/>
+          <w:bCs/>
+          <w:color w:val="000000"/>
+          <w:sz w:val="28"/>
+          <w:szCs w:val="28"/>
+          <w:lang w:val="en-US"/>
+        </w:rPr>
+        <w:t>:</w:t>
       </w:r>
     </w:p>
     <w:tbl>
@@ -12911,7 +12817,7 @@
                 <w:rFonts w:ascii="Times New Roman" w:eastAsia="Times New Roman" w:hAnsi="Times New Roman" w:cs="Times New Roman"/>
                 <w:sz w:val="28"/>
                 <w:szCs w:val="28"/>
-                <w:lang w:val="ru-RU"/>
+                <w:lang w:val="en-US"/>
               </w:rPr>
             </w:pPr>
           </w:p>
@@ -13463,17 +13369,7 @@
           <w:szCs w:val="28"/>
           <w:lang w:val="ru-RU"/>
         </w:rPr>
-        <w:t>3</w:t>
-      </w:r>
-      <w:r>
-        <w:rPr>
-          <w:rFonts w:ascii="Times New Roman" w:hAnsi="Times New Roman" w:cs="Times New Roman"/>
-          <w:color w:val="000000"/>
-          <w:sz w:val="28"/>
-          <w:szCs w:val="28"/>
-          <w:lang w:val="ru-RU"/>
-        </w:rPr>
-        <w:t>.</w:t>
+        <w:t>3.</w:t>
       </w:r>
       <w:r>
         <w:rPr>
@@ -13614,7 +13510,6 @@
         </w:rPr>
         <w:t xml:space="preserve"> </w:t>
       </w:r>
-      <w:proofErr w:type="gramStart"/>
       <w:r>
         <w:rPr>
           <w:rFonts w:ascii="Times New Roman" w:hAnsi="Times New Roman" w:cs="Times New Roman"/>
@@ -13638,7 +13533,6 @@
         <w:t>(</w:t>
       </w:r>
       <w:proofErr w:type="spellStart"/>
-      <w:proofErr w:type="gramEnd"/>
       <w:r>
         <w:rPr>
           <w:rFonts w:ascii="Times New Roman" w:hAnsi="Times New Roman" w:cs="Times New Roman"/>
@@ -13978,20 +13872,86 @@
           <w:rFonts w:ascii="Times New Roman" w:eastAsia="Times New Roman" w:hAnsi="Times New Roman" w:cs="Times New Roman"/>
           <w:sz w:val="28"/>
           <w:szCs w:val="28"/>
-          <w:lang w:val="ru-RU"/>
-        </w:rPr>
-      </w:pPr>
+          <w:lang w:val="en-US"/>
+        </w:rPr>
+      </w:pPr>
+      <w:r>
+        <w:rPr>
+          <w:rFonts w:ascii="Times New Roman" w:hAnsi="Times New Roman" w:cs="Times New Roman"/>
+          <w:color w:val="0000FF"/>
+          <w:sz w:val="28"/>
+          <w:szCs w:val="28"/>
+          <w:highlight w:val="white"/>
+          <w:lang w:val="en-US"/>
+        </w:rPr>
+        <w:t>from</w:t>
+      </w:r>
+      <w:r>
+        <w:rPr>
+          <w:rFonts w:ascii="Times New Roman" w:hAnsi="Times New Roman" w:cs="Times New Roman"/>
+          <w:color w:val="000000"/>
+          <w:sz w:val="28"/>
+          <w:szCs w:val="28"/>
+          <w:highlight w:val="white"/>
+          <w:lang w:val="en-US"/>
+        </w:rPr>
+        <w:t xml:space="preserve"> </w:t>
+      </w:r>
+      <w:r>
+        <w:rPr>
+          <w:rFonts w:ascii="Times New Roman" w:hAnsi="Times New Roman" w:cs="Times New Roman"/>
+          <w:color w:val="0000FF"/>
+          <w:sz w:val="28"/>
+          <w:szCs w:val="28"/>
+          <w:highlight w:val="white"/>
+          <w:lang w:val="en-US"/>
+        </w:rPr>
+        <w:t>member</w:t>
+      </w:r>
+      <w:r>
+        <w:rPr>
+          <w:rFonts w:ascii="Times New Roman" w:hAnsi="Times New Roman" w:cs="Times New Roman"/>
+          <w:color w:val="000000"/>
+          <w:sz w:val="28"/>
+          <w:szCs w:val="28"/>
+          <w:highlight w:val="white"/>
+          <w:lang w:val="en-US"/>
+        </w:rPr>
+        <w:t xml:space="preserve">  </w:t>
+      </w:r>
+      <w:r>
+        <w:rPr>
+          <w:rFonts w:ascii="Times New Roman" w:hAnsi="Times New Roman" w:cs="Times New Roman"/>
+          <w:color w:val="0000FF"/>
+          <w:sz w:val="28"/>
+          <w:szCs w:val="28"/>
+          <w:highlight w:val="white"/>
+          <w:lang w:val="en-US"/>
+        </w:rPr>
+        <w:t>where</w:t>
+      </w:r>
+      <w:r>
+        <w:rPr>
+          <w:rFonts w:ascii="Times New Roman" w:hAnsi="Times New Roman" w:cs="Times New Roman"/>
+          <w:color w:val="000000"/>
+          <w:sz w:val="28"/>
+          <w:szCs w:val="28"/>
+          <w:highlight w:val="white"/>
+          <w:lang w:val="en-US"/>
+        </w:rPr>
+        <w:t xml:space="preserve"> </w:t>
+      </w:r>
       <w:proofErr w:type="spellStart"/>
       <w:r>
         <w:rPr>
           <w:rFonts w:ascii="Times New Roman" w:hAnsi="Times New Roman" w:cs="Times New Roman"/>
-          <w:color w:val="0000FF"/>
-          <w:sz w:val="28"/>
-          <w:szCs w:val="28"/>
-          <w:highlight w:val="white"/>
-          <w:lang w:val="ru-RU"/>
-        </w:rPr>
-        <w:t>from</w:t>
+          <w:color w:val="000000"/>
+          <w:sz w:val="28"/>
+          <w:szCs w:val="28"/>
+          <w:highlight w:val="white"/>
+          <w:lang w:val="en-US"/>
+        </w:rPr>
+        <w:t>lastname</w:t>
       </w:r>
       <w:proofErr w:type="spellEnd"/>
       <w:r>
@@ -14001,106 +13961,32 @@
           <w:sz w:val="28"/>
           <w:szCs w:val="28"/>
           <w:highlight w:val="white"/>
-          <w:lang w:val="ru-RU"/>
+          <w:lang w:val="en-US"/>
         </w:rPr>
         <w:t xml:space="preserve"> </w:t>
       </w:r>
-      <w:proofErr w:type="spellStart"/>
-      <w:proofErr w:type="gramStart"/>
-      <w:r>
-        <w:rPr>
-          <w:rFonts w:ascii="Times New Roman" w:hAnsi="Times New Roman" w:cs="Times New Roman"/>
-          <w:color w:val="0000FF"/>
-          <w:sz w:val="28"/>
-          <w:szCs w:val="28"/>
-          <w:highlight w:val="white"/>
-          <w:lang w:val="ru-RU"/>
-        </w:rPr>
-        <w:t>member</w:t>
-      </w:r>
-      <w:proofErr w:type="spellEnd"/>
-      <w:r>
-        <w:rPr>
-          <w:rFonts w:ascii="Times New Roman" w:hAnsi="Times New Roman" w:cs="Times New Roman"/>
-          <w:color w:val="000000"/>
-          <w:sz w:val="28"/>
-          <w:szCs w:val="28"/>
-          <w:highlight w:val="white"/>
-          <w:lang w:val="ru-RU"/>
-        </w:rPr>
-        <w:t xml:space="preserve">  </w:t>
-      </w:r>
-      <w:proofErr w:type="spellStart"/>
-      <w:r>
-        <w:rPr>
-          <w:rFonts w:ascii="Times New Roman" w:hAnsi="Times New Roman" w:cs="Times New Roman"/>
-          <w:color w:val="0000FF"/>
-          <w:sz w:val="28"/>
-          <w:szCs w:val="28"/>
-          <w:highlight w:val="white"/>
-          <w:lang w:val="ru-RU"/>
-        </w:rPr>
-        <w:t>where</w:t>
-      </w:r>
-      <w:proofErr w:type="spellEnd"/>
-      <w:proofErr w:type="gramEnd"/>
-      <w:r>
-        <w:rPr>
-          <w:rFonts w:ascii="Times New Roman" w:hAnsi="Times New Roman" w:cs="Times New Roman"/>
-          <w:color w:val="000000"/>
-          <w:sz w:val="28"/>
-          <w:szCs w:val="28"/>
-          <w:highlight w:val="white"/>
-          <w:lang w:val="ru-RU"/>
+      <w:r>
+        <w:rPr>
+          <w:rFonts w:ascii="Times New Roman" w:hAnsi="Times New Roman" w:cs="Times New Roman"/>
+          <w:color w:val="808080"/>
+          <w:sz w:val="28"/>
+          <w:szCs w:val="28"/>
+          <w:highlight w:val="white"/>
+          <w:lang w:val="en-US"/>
+        </w:rPr>
+        <w:t>=</w:t>
+      </w:r>
+      <w:r>
+        <w:rPr>
+          <w:rFonts w:ascii="Times New Roman" w:hAnsi="Times New Roman" w:cs="Times New Roman"/>
+          <w:color w:val="000000"/>
+          <w:sz w:val="28"/>
+          <w:szCs w:val="28"/>
+          <w:highlight w:val="white"/>
+          <w:lang w:val="en-US"/>
         </w:rPr>
         <w:t xml:space="preserve"> </w:t>
       </w:r>
-      <w:proofErr w:type="spellStart"/>
-      <w:r>
-        <w:rPr>
-          <w:rFonts w:ascii="Times New Roman" w:hAnsi="Times New Roman" w:cs="Times New Roman"/>
-          <w:color w:val="000000"/>
-          <w:sz w:val="28"/>
-          <w:szCs w:val="28"/>
-          <w:highlight w:val="white"/>
-          <w:lang w:val="ru-RU"/>
-        </w:rPr>
-        <w:t>lastname</w:t>
-      </w:r>
-      <w:proofErr w:type="spellEnd"/>
-      <w:r>
-        <w:rPr>
-          <w:rFonts w:ascii="Times New Roman" w:hAnsi="Times New Roman" w:cs="Times New Roman"/>
-          <w:color w:val="000000"/>
-          <w:sz w:val="28"/>
-          <w:szCs w:val="28"/>
-          <w:highlight w:val="white"/>
-          <w:lang w:val="ru-RU"/>
-        </w:rPr>
-        <w:t xml:space="preserve"> </w:t>
-      </w:r>
-      <w:r>
-        <w:rPr>
-          <w:rFonts w:ascii="Times New Roman" w:hAnsi="Times New Roman" w:cs="Times New Roman"/>
-          <w:color w:val="808080"/>
-          <w:sz w:val="28"/>
-          <w:szCs w:val="28"/>
-          <w:highlight w:val="white"/>
-          <w:lang w:val="ru-RU"/>
-        </w:rPr>
-        <w:t>=</w:t>
-      </w:r>
-      <w:r>
-        <w:rPr>
-          <w:rFonts w:ascii="Times New Roman" w:hAnsi="Times New Roman" w:cs="Times New Roman"/>
-          <w:color w:val="000000"/>
-          <w:sz w:val="28"/>
-          <w:szCs w:val="28"/>
-          <w:highlight w:val="white"/>
-          <w:lang w:val="ru-RU"/>
-        </w:rPr>
-        <w:t xml:space="preserve"> </w:t>
-      </w:r>
       <w:r>
         <w:rPr>
           <w:rFonts w:ascii="Times New Roman" w:hAnsi="Times New Roman" w:cs="Times New Roman"/>
@@ -14108,33 +13994,9 @@
           <w:sz w:val="28"/>
           <w:szCs w:val="28"/>
           <w:highlight w:val="white"/>
-          <w:lang w:val="ru-RU"/>
-        </w:rPr>
-        <w:t>'</w:t>
-      </w:r>
-      <w:proofErr w:type="spellStart"/>
-      <w:r>
-        <w:rPr>
-          <w:rFonts w:ascii="Times New Roman" w:hAnsi="Times New Roman" w:cs="Times New Roman"/>
-          <w:color w:val="FF0000"/>
-          <w:sz w:val="28"/>
-          <w:szCs w:val="28"/>
-          <w:highlight w:val="white"/>
-          <w:lang w:val="ru-RU"/>
-        </w:rPr>
-        <w:t>Anderson</w:t>
-      </w:r>
-      <w:proofErr w:type="spellEnd"/>
-      <w:r>
-        <w:rPr>
-          <w:rFonts w:ascii="Times New Roman" w:hAnsi="Times New Roman" w:cs="Times New Roman"/>
-          <w:color w:val="FF0000"/>
-          <w:sz w:val="28"/>
-          <w:szCs w:val="28"/>
-          <w:highlight w:val="white"/>
-          <w:lang w:val="ru-RU"/>
-        </w:rPr>
-        <w:t>'</w:t>
+          <w:lang w:val="en-US"/>
+        </w:rPr>
+        <w:t>'Anderson'</w:t>
       </w:r>
     </w:p>
     <w:p>
@@ -14144,7 +14006,7 @@
           <w:rFonts w:ascii="Times New Roman" w:eastAsia="Times New Roman" w:hAnsi="Times New Roman" w:cs="Times New Roman"/>
           <w:sz w:val="28"/>
           <w:szCs w:val="28"/>
-          <w:lang w:val="ru-RU"/>
+          <w:lang w:val="en-US"/>
         </w:rPr>
       </w:pPr>
     </w:p>
@@ -14158,7 +14020,7 @@
           <w:color w:val="000000"/>
           <w:sz w:val="28"/>
           <w:szCs w:val="28"/>
-          <w:lang w:val="ru-RU"/>
+          <w:lang w:val="en-US"/>
         </w:rPr>
       </w:pPr>
       <w:r>
@@ -14171,7 +14033,19 @@
           <w:szCs w:val="28"/>
           <w:lang w:val="ru-RU"/>
         </w:rPr>
-        <w:t>Результат:</w:t>
+        <w:t>Результат</w:t>
+      </w:r>
+      <w:r>
+        <w:rPr>
+          <w:rFonts w:ascii="Times New Roman" w:hAnsi="Times New Roman" w:cs="Times New Roman"/>
+          <w:b/>
+          <w:bCs/>
+          <w:color w:val="000000"/>
+          <w:sz w:val="28"/>
+          <w:szCs w:val="28"/>
+          <w:lang w:val="en-US"/>
+        </w:rPr>
+        <w:t>:</w:t>
       </w:r>
     </w:p>
     <w:tbl>
@@ -14198,7 +14072,7 @@
                 <w:color w:val="000000"/>
                 <w:sz w:val="28"/>
                 <w:szCs w:val="28"/>
-                <w:lang w:val="ru-RU"/>
+                <w:lang w:val="en-US"/>
               </w:rPr>
             </w:pPr>
           </w:p>
@@ -15031,7 +14905,6 @@
         </w:rPr>
         <w:t xml:space="preserve"> </w:t>
       </w:r>
-      <w:proofErr w:type="gramStart"/>
       <w:r>
         <w:rPr>
           <w:rFonts w:ascii="Times New Roman" w:hAnsi="Times New Roman" w:cs="Times New Roman"/>
@@ -15054,7 +14927,6 @@
         </w:rPr>
         <w:t>(</w:t>
       </w:r>
-      <w:proofErr w:type="gramEnd"/>
       <w:r>
         <w:rPr>
           <w:rFonts w:ascii="Times New Roman" w:hAnsi="Times New Roman" w:cs="Times New Roman"/>
@@ -15075,18 +14947,7 @@
           <w:highlight w:val="white"/>
           <w:lang w:val="en-US"/>
         </w:rPr>
-        <w:t>,</w:t>
-      </w:r>
-      <w:r>
-        <w:rPr>
-          <w:rFonts w:ascii="Times New Roman" w:hAnsi="Times New Roman" w:cs="Times New Roman"/>
-          <w:color w:val="808080"/>
-          <w:sz w:val="28"/>
-          <w:szCs w:val="28"/>
-          <w:highlight w:val="white"/>
-          <w:lang w:val="en-US"/>
-        </w:rPr>
-        <w:t xml:space="preserve"> </w:t>
+        <w:t xml:space="preserve">, </w:t>
       </w:r>
       <w:proofErr w:type="spellStart"/>
       <w:r>
@@ -19893,19 +19754,7 @@
           <w:highlight w:val="white"/>
           <w:lang w:val="en-US"/>
         </w:rPr>
-        <w:t>user_</w:t>
-      </w:r>
-      <w:proofErr w:type="gramStart"/>
-      <w:r>
-        <w:rPr>
-          <w:rFonts w:ascii="Cascadia Mono" w:hAnsi="Cascadia Mono" w:cs="Cascadia Mono"/>
-          <w:color w:val="FF00FF"/>
-          <w:sz w:val="19"/>
-          <w:szCs w:val="19"/>
-          <w:highlight w:val="white"/>
-          <w:lang w:val="en-US"/>
-        </w:rPr>
-        <w:t>name</w:t>
+        <w:t>user_name</w:t>
       </w:r>
       <w:proofErr w:type="spellEnd"/>
       <w:r>
@@ -19917,19 +19766,7 @@
           <w:highlight w:val="white"/>
           <w:lang w:val="en-US"/>
         </w:rPr>
-        <w:t>(</w:t>
-      </w:r>
-      <w:proofErr w:type="gramEnd"/>
-      <w:r>
-        <w:rPr>
-          <w:rFonts w:ascii="Cascadia Mono" w:hAnsi="Cascadia Mono" w:cs="Cascadia Mono"/>
-          <w:color w:val="808080"/>
-          <w:sz w:val="19"/>
-          <w:szCs w:val="19"/>
-          <w:highlight w:val="white"/>
-          <w:lang w:val="en-US"/>
-        </w:rPr>
-        <w:t>)</w:t>
+        <w:t>()</w:t>
       </w:r>
       <w:r>
         <w:rPr>
@@ -20727,9 +20564,19 @@
           <w:highlight w:val="white"/>
           <w:lang w:val="en-US"/>
         </w:rPr>
-        <w:t>information_</w:t>
-      </w:r>
-      <w:proofErr w:type="gramStart"/>
+        <w:t>information_schema</w:t>
+      </w:r>
+      <w:r>
+        <w:rPr>
+          <w:rFonts w:ascii="Times New Roman" w:hAnsi="Times New Roman" w:cs="Times New Roman"/>
+          <w:color w:val="808080"/>
+          <w:sz w:val="28"/>
+          <w:szCs w:val="28"/>
+          <w:highlight w:val="white"/>
+          <w:lang w:val="en-US"/>
+        </w:rPr>
+        <w:t>.</w:t>
+      </w:r>
       <w:r>
         <w:rPr>
           <w:rFonts w:ascii="Times New Roman" w:hAnsi="Times New Roman" w:cs="Times New Roman"/>
@@ -20739,32 +20586,9 @@
           <w:highlight w:val="white"/>
           <w:lang w:val="en-US"/>
         </w:rPr>
-        <w:t>schema</w:t>
-      </w:r>
-      <w:r>
-        <w:rPr>
-          <w:rFonts w:ascii="Times New Roman" w:hAnsi="Times New Roman" w:cs="Times New Roman"/>
-          <w:color w:val="808080"/>
-          <w:sz w:val="28"/>
-          <w:szCs w:val="28"/>
-          <w:highlight w:val="white"/>
-          <w:lang w:val="en-US"/>
-        </w:rPr>
-        <w:t>.</w:t>
-      </w:r>
-      <w:r>
-        <w:rPr>
-          <w:rFonts w:ascii="Times New Roman" w:hAnsi="Times New Roman" w:cs="Times New Roman"/>
-          <w:color w:val="00FF00"/>
-          <w:sz w:val="28"/>
-          <w:szCs w:val="28"/>
-          <w:highlight w:val="white"/>
-          <w:lang w:val="en-US"/>
-        </w:rPr>
         <w:t>tables</w:t>
       </w:r>
       <w:proofErr w:type="spellEnd"/>
-      <w:proofErr w:type="gramEnd"/>
     </w:p>
     <w:p>
       <w:pPr>
@@ -20779,51 +20603,49 @@
           <w:lang w:val="en-US"/>
         </w:rPr>
       </w:pPr>
+      <w:r>
+        <w:rPr>
+          <w:rFonts w:ascii="Times New Roman" w:hAnsi="Times New Roman" w:cs="Times New Roman"/>
+          <w:color w:val="0000FF"/>
+          <w:sz w:val="28"/>
+          <w:szCs w:val="28"/>
+          <w:highlight w:val="white"/>
+          <w:lang w:val="en-US"/>
+        </w:rPr>
+        <w:t>where</w:t>
+      </w:r>
+      <w:r>
+        <w:rPr>
+          <w:rFonts w:ascii="Times New Roman" w:hAnsi="Times New Roman" w:cs="Times New Roman"/>
+          <w:color w:val="000000"/>
+          <w:sz w:val="28"/>
+          <w:szCs w:val="28"/>
+          <w:highlight w:val="white"/>
+          <w:lang w:val="en-US"/>
+        </w:rPr>
+        <w:t xml:space="preserve"> </w:t>
+      </w:r>
       <w:proofErr w:type="spellStart"/>
       <w:r>
         <w:rPr>
           <w:rFonts w:ascii="Times New Roman" w:hAnsi="Times New Roman" w:cs="Times New Roman"/>
-          <w:color w:val="0000FF"/>
-          <w:sz w:val="28"/>
-          <w:szCs w:val="28"/>
-          <w:highlight w:val="white"/>
-          <w:lang w:val="ru-RU"/>
-        </w:rPr>
-        <w:t>where</w:t>
+          <w:color w:val="000000"/>
+          <w:sz w:val="28"/>
+          <w:szCs w:val="28"/>
+          <w:highlight w:val="white"/>
+          <w:lang w:val="en-US"/>
+        </w:rPr>
+        <w:t>table_type</w:t>
       </w:r>
       <w:proofErr w:type="spellEnd"/>
       <w:r>
         <w:rPr>
           <w:rFonts w:ascii="Times New Roman" w:hAnsi="Times New Roman" w:cs="Times New Roman"/>
-          <w:color w:val="000000"/>
-          <w:sz w:val="28"/>
-          <w:szCs w:val="28"/>
-          <w:highlight w:val="white"/>
-          <w:lang w:val="ru-RU"/>
-        </w:rPr>
-        <w:t xml:space="preserve"> </w:t>
-      </w:r>
-      <w:proofErr w:type="spellStart"/>
-      <w:r>
-        <w:rPr>
-          <w:rFonts w:ascii="Times New Roman" w:hAnsi="Times New Roman" w:cs="Times New Roman"/>
-          <w:color w:val="000000"/>
-          <w:sz w:val="28"/>
-          <w:szCs w:val="28"/>
-          <w:highlight w:val="white"/>
-          <w:lang w:val="ru-RU"/>
-        </w:rPr>
-        <w:t>table_type</w:t>
-      </w:r>
-      <w:proofErr w:type="spellEnd"/>
-      <w:r>
-        <w:rPr>
-          <w:rFonts w:ascii="Times New Roman" w:hAnsi="Times New Roman" w:cs="Times New Roman"/>
           <w:color w:val="808080"/>
           <w:sz w:val="28"/>
           <w:szCs w:val="28"/>
           <w:highlight w:val="white"/>
-          <w:lang w:val="ru-RU"/>
+          <w:lang w:val="en-US"/>
         </w:rPr>
         <w:t>=</w:t>
       </w:r>
@@ -20834,57 +20656,9 @@
           <w:sz w:val="28"/>
           <w:szCs w:val="28"/>
           <w:highlight w:val="white"/>
-          <w:lang w:val="ru-RU"/>
-        </w:rPr>
-        <w:t>'</w:t>
-      </w:r>
-      <w:proofErr w:type="spellStart"/>
-      <w:r>
-        <w:rPr>
-          <w:rFonts w:ascii="Times New Roman" w:hAnsi="Times New Roman" w:cs="Times New Roman"/>
-          <w:color w:val="FF0000"/>
-          <w:sz w:val="28"/>
-          <w:szCs w:val="28"/>
-          <w:highlight w:val="white"/>
-          <w:lang w:val="ru-RU"/>
-        </w:rPr>
-        <w:t>base</w:t>
-      </w:r>
-      <w:proofErr w:type="spellEnd"/>
-      <w:r>
-        <w:rPr>
-          <w:rFonts w:ascii="Times New Roman" w:hAnsi="Times New Roman" w:cs="Times New Roman"/>
-          <w:color w:val="FF0000"/>
-          <w:sz w:val="28"/>
-          <w:szCs w:val="28"/>
-          <w:highlight w:val="white"/>
-          <w:lang w:val="ru-RU"/>
-        </w:rPr>
-        <w:t xml:space="preserve"> </w:t>
-      </w:r>
-      <w:proofErr w:type="spellStart"/>
-      <w:r>
-        <w:rPr>
-          <w:rFonts w:ascii="Times New Roman" w:hAnsi="Times New Roman" w:cs="Times New Roman"/>
-          <w:color w:val="FF0000"/>
-          <w:sz w:val="28"/>
-          <w:szCs w:val="28"/>
-          <w:highlight w:val="white"/>
-          <w:lang w:val="ru-RU"/>
-        </w:rPr>
-        <w:t>table</w:t>
-      </w:r>
-      <w:proofErr w:type="spellEnd"/>
-      <w:r>
-        <w:rPr>
-          <w:rFonts w:ascii="Times New Roman" w:hAnsi="Times New Roman" w:cs="Times New Roman"/>
-          <w:color w:val="FF0000"/>
-          <w:sz w:val="28"/>
-          <w:szCs w:val="28"/>
-          <w:highlight w:val="white"/>
-          <w:lang w:val="ru-RU"/>
-        </w:rPr>
-        <w:t>'</w:t>
+          <w:lang w:val="en-US"/>
+        </w:rPr>
+        <w:t>'base table'</w:t>
       </w:r>
     </w:p>
     <w:p>
@@ -21917,18 +21691,6 @@
         <w:spacing w:line="360" w:lineRule="auto"/>
         <w:rPr>
           <w:rFonts w:ascii="Times New Roman" w:hAnsi="Times New Roman" w:cs="Times New Roman"/>
-          <w:color w:val="000000"/>
-          <w:sz w:val="28"/>
-          <w:szCs w:val="28"/>
-          <w:lang w:val="ru-RU"/>
-        </w:rPr>
-      </w:pPr>
-    </w:p>
-    <w:p>
-      <w:pPr>
-        <w:spacing w:line="360" w:lineRule="auto"/>
-        <w:rPr>
-          <w:rFonts w:ascii="Times New Roman" w:hAnsi="Times New Roman" w:cs="Times New Roman"/>
           <w:b/>
           <w:bCs/>
           <w:color w:val="000000"/>
@@ -21951,10 +21713,7 @@
           <w:lang w:val="ru-RU"/>
         </w:rPr>
       </w:pPr>
-    </w:p>
-    <w:p>
-      <w:pPr>
-        <w:spacing w:line="360" w:lineRule="auto"/>
+      <w:r>
         <w:rPr>
           <w:rFonts w:ascii="Times New Roman" w:hAnsi="Times New Roman" w:cs="Times New Roman"/>
           <w:b/>
@@ -21964,270 +21723,6 @@
           <w:szCs w:val="28"/>
           <w:lang w:val="ru-RU"/>
         </w:rPr>
-      </w:pPr>
-    </w:p>
-    <w:p>
-      <w:pPr>
-        <w:spacing w:line="360" w:lineRule="auto"/>
-        <w:rPr>
-          <w:rFonts w:ascii="Times New Roman" w:hAnsi="Times New Roman" w:cs="Times New Roman"/>
-          <w:b/>
-          <w:bCs/>
-          <w:color w:val="000000"/>
-          <w:sz w:val="28"/>
-          <w:szCs w:val="28"/>
-          <w:lang w:val="ru-RU"/>
-        </w:rPr>
-      </w:pPr>
-    </w:p>
-    <w:p>
-      <w:pPr>
-        <w:spacing w:line="360" w:lineRule="auto"/>
-        <w:rPr>
-          <w:rFonts w:ascii="Times New Roman" w:hAnsi="Times New Roman" w:cs="Times New Roman"/>
-          <w:b/>
-          <w:bCs/>
-          <w:color w:val="000000"/>
-          <w:sz w:val="28"/>
-          <w:szCs w:val="28"/>
-          <w:lang w:val="ru-RU"/>
-        </w:rPr>
-      </w:pPr>
-    </w:p>
-    <w:p>
-      <w:pPr>
-        <w:spacing w:line="360" w:lineRule="auto"/>
-        <w:rPr>
-          <w:rFonts w:ascii="Times New Roman" w:hAnsi="Times New Roman" w:cs="Times New Roman"/>
-          <w:b/>
-          <w:bCs/>
-          <w:color w:val="000000"/>
-          <w:sz w:val="28"/>
-          <w:szCs w:val="28"/>
-          <w:lang w:val="ru-RU"/>
-        </w:rPr>
-      </w:pPr>
-    </w:p>
-    <w:p>
-      <w:pPr>
-        <w:spacing w:line="360" w:lineRule="auto"/>
-        <w:rPr>
-          <w:rFonts w:ascii="Times New Roman" w:hAnsi="Times New Roman" w:cs="Times New Roman"/>
-          <w:b/>
-          <w:bCs/>
-          <w:color w:val="000000"/>
-          <w:sz w:val="28"/>
-          <w:szCs w:val="28"/>
-          <w:lang w:val="ru-RU"/>
-        </w:rPr>
-      </w:pPr>
-    </w:p>
-    <w:p>
-      <w:pPr>
-        <w:spacing w:line="360" w:lineRule="auto"/>
-        <w:rPr>
-          <w:rFonts w:ascii="Times New Roman" w:hAnsi="Times New Roman" w:cs="Times New Roman"/>
-          <w:b/>
-          <w:bCs/>
-          <w:color w:val="000000"/>
-          <w:sz w:val="28"/>
-          <w:szCs w:val="28"/>
-          <w:lang w:val="ru-RU"/>
-        </w:rPr>
-      </w:pPr>
-    </w:p>
-    <w:p>
-      <w:pPr>
-        <w:spacing w:line="360" w:lineRule="auto"/>
-        <w:rPr>
-          <w:rFonts w:ascii="Times New Roman" w:hAnsi="Times New Roman" w:cs="Times New Roman"/>
-          <w:b/>
-          <w:bCs/>
-          <w:color w:val="000000"/>
-          <w:sz w:val="28"/>
-          <w:szCs w:val="28"/>
-          <w:lang w:val="ru-RU"/>
-        </w:rPr>
-      </w:pPr>
-    </w:p>
-    <w:p>
-      <w:pPr>
-        <w:spacing w:line="360" w:lineRule="auto"/>
-        <w:rPr>
-          <w:rFonts w:ascii="Times New Roman" w:hAnsi="Times New Roman" w:cs="Times New Roman"/>
-          <w:b/>
-          <w:bCs/>
-          <w:color w:val="000000"/>
-          <w:sz w:val="28"/>
-          <w:szCs w:val="28"/>
-          <w:lang w:val="ru-RU"/>
-        </w:rPr>
-      </w:pPr>
-    </w:p>
-    <w:p>
-      <w:pPr>
-        <w:spacing w:line="360" w:lineRule="auto"/>
-        <w:rPr>
-          <w:rFonts w:ascii="Times New Roman" w:hAnsi="Times New Roman" w:cs="Times New Roman"/>
-          <w:b/>
-          <w:bCs/>
-          <w:color w:val="000000"/>
-          <w:sz w:val="28"/>
-          <w:szCs w:val="28"/>
-          <w:lang w:val="ru-RU"/>
-        </w:rPr>
-      </w:pPr>
-    </w:p>
-    <w:p>
-      <w:pPr>
-        <w:spacing w:line="360" w:lineRule="auto"/>
-        <w:rPr>
-          <w:rFonts w:ascii="Times New Roman" w:hAnsi="Times New Roman" w:cs="Times New Roman"/>
-          <w:b/>
-          <w:bCs/>
-          <w:color w:val="000000"/>
-          <w:sz w:val="28"/>
-          <w:szCs w:val="28"/>
-          <w:lang w:val="ru-RU"/>
-        </w:rPr>
-      </w:pPr>
-    </w:p>
-    <w:p>
-      <w:pPr>
-        <w:spacing w:line="360" w:lineRule="auto"/>
-        <w:rPr>
-          <w:rFonts w:ascii="Times New Roman" w:hAnsi="Times New Roman" w:cs="Times New Roman"/>
-          <w:b/>
-          <w:bCs/>
-          <w:color w:val="000000"/>
-          <w:sz w:val="28"/>
-          <w:szCs w:val="28"/>
-          <w:lang w:val="ru-RU"/>
-        </w:rPr>
-      </w:pPr>
-    </w:p>
-    <w:p>
-      <w:pPr>
-        <w:spacing w:line="360" w:lineRule="auto"/>
-        <w:rPr>
-          <w:rFonts w:ascii="Times New Roman" w:hAnsi="Times New Roman" w:cs="Times New Roman"/>
-          <w:b/>
-          <w:bCs/>
-          <w:color w:val="000000"/>
-          <w:sz w:val="28"/>
-          <w:szCs w:val="28"/>
-          <w:lang w:val="ru-RU"/>
-        </w:rPr>
-      </w:pPr>
-    </w:p>
-    <w:p>
-      <w:pPr>
-        <w:spacing w:line="360" w:lineRule="auto"/>
-        <w:rPr>
-          <w:rFonts w:ascii="Times New Roman" w:hAnsi="Times New Roman" w:cs="Times New Roman"/>
-          <w:b/>
-          <w:bCs/>
-          <w:color w:val="000000"/>
-          <w:sz w:val="28"/>
-          <w:szCs w:val="28"/>
-          <w:lang w:val="ru-RU"/>
-        </w:rPr>
-      </w:pPr>
-    </w:p>
-    <w:p>
-      <w:pPr>
-        <w:spacing w:line="360" w:lineRule="auto"/>
-        <w:rPr>
-          <w:rFonts w:ascii="Times New Roman" w:hAnsi="Times New Roman" w:cs="Times New Roman"/>
-          <w:b/>
-          <w:bCs/>
-          <w:color w:val="000000"/>
-          <w:sz w:val="28"/>
-          <w:szCs w:val="28"/>
-          <w:lang w:val="ru-RU"/>
-        </w:rPr>
-      </w:pPr>
-    </w:p>
-    <w:p>
-      <w:pPr>
-        <w:spacing w:line="360" w:lineRule="auto"/>
-        <w:rPr>
-          <w:rFonts w:ascii="Times New Roman" w:hAnsi="Times New Roman" w:cs="Times New Roman"/>
-          <w:b/>
-          <w:bCs/>
-          <w:color w:val="000000"/>
-          <w:sz w:val="28"/>
-          <w:szCs w:val="28"/>
-          <w:lang w:val="ru-RU"/>
-        </w:rPr>
-      </w:pPr>
-    </w:p>
-    <w:p>
-      <w:pPr>
-        <w:spacing w:line="360" w:lineRule="auto"/>
-        <w:rPr>
-          <w:rFonts w:ascii="Times New Roman" w:hAnsi="Times New Roman" w:cs="Times New Roman"/>
-          <w:b/>
-          <w:bCs/>
-          <w:color w:val="000000"/>
-          <w:sz w:val="28"/>
-          <w:szCs w:val="28"/>
-          <w:lang w:val="ru-RU"/>
-        </w:rPr>
-      </w:pPr>
-    </w:p>
-    <w:p>
-      <w:pPr>
-        <w:spacing w:line="360" w:lineRule="auto"/>
-        <w:rPr>
-          <w:rFonts w:ascii="Times New Roman" w:hAnsi="Times New Roman" w:cs="Times New Roman"/>
-          <w:b/>
-          <w:bCs/>
-          <w:color w:val="000000"/>
-          <w:sz w:val="28"/>
-          <w:szCs w:val="28"/>
-          <w:lang w:val="ru-RU"/>
-        </w:rPr>
-      </w:pPr>
-    </w:p>
-    <w:p>
-      <w:pPr>
-        <w:spacing w:line="360" w:lineRule="auto"/>
-        <w:rPr>
-          <w:rFonts w:ascii="Times New Roman" w:hAnsi="Times New Roman" w:cs="Times New Roman"/>
-          <w:b/>
-          <w:bCs/>
-          <w:color w:val="000000"/>
-          <w:sz w:val="28"/>
-          <w:szCs w:val="28"/>
-          <w:lang w:val="ru-RU"/>
-        </w:rPr>
-      </w:pPr>
-    </w:p>
-    <w:p>
-      <w:pPr>
-        <w:spacing w:line="360" w:lineRule="auto"/>
-        <w:rPr>
-          <w:rFonts w:ascii="Times New Roman" w:hAnsi="Times New Roman" w:cs="Times New Roman"/>
-          <w:b/>
-          <w:bCs/>
-          <w:color w:val="000000"/>
-          <w:sz w:val="28"/>
-          <w:szCs w:val="28"/>
-          <w:lang w:val="ru-RU"/>
-        </w:rPr>
-      </w:pPr>
-      <w:r>
-        <w:rPr>
-          <w:rFonts w:ascii="Times New Roman" w:hAnsi="Times New Roman" w:cs="Times New Roman"/>
-          <w:b/>
-          <w:bCs/>
-          <w:color w:val="000000"/>
-          <w:sz w:val="28"/>
-          <w:szCs w:val="28"/>
-          <w:lang w:val="ru-RU"/>
-        </w:rPr>
-        <w:lastRenderedPageBreak/>
         <w:t>Вывод</w:t>
       </w:r>
     </w:p>
@@ -22509,6 +22004,7 @@
           <w:szCs w:val="28"/>
           <w:lang w:val="ru-RU"/>
         </w:rPr>
+        <w:lastRenderedPageBreak/>
         <w:t>Поиск шаблонов строк с использованием предиката LIKE.</w:t>
       </w:r>
     </w:p>
@@ -23624,6 +23120,7 @@
   <w:style w:type="character" w:default="1" w:styleId="a0">
     <w:name w:val="Default Paragraph Font"/>
     <w:uiPriority w:val="1"/>
+    <w:semiHidden/>
     <w:unhideWhenUsed/>
   </w:style>
   <w:style w:type="table" w:default="1" w:styleId="a1">

</xml_diff>